<commit_message>
more updates - still in progress
</commit_message>
<xml_diff>
--- a/documentation/SessionPages.docx
+++ b/documentation/SessionPages.docx
@@ -1,6 +1,6 @@
 
 <file path=word/document.xml><?xml version="1.0" encoding="utf-8"?>
-<w:document xmlns:wpc="http://schemas.microsoft.com/office/word/2010/wordprocessingCanvas" xmlns:mc="http://schemas.openxmlformats.org/markup-compatibility/2006" xmlns:o="urn:schemas-microsoft-com:office:office" xmlns:r="http://schemas.openxmlformats.org/officeDocument/2006/relationships" xmlns:m="http://schemas.openxmlformats.org/officeDocument/2006/math" xmlns:v="urn:schemas-microsoft-com:vml" xmlns:wp14="http://schemas.microsoft.com/office/word/2010/wordprocessingDrawing" xmlns:wp="http://schemas.openxmlformats.org/drawingml/2006/wordprocessingDrawing" xmlns:w10="urn:schemas-microsoft-com:office:word" xmlns:w="http://schemas.openxmlformats.org/wordprocessingml/2006/main" xmlns:w14="http://schemas.microsoft.com/office/word/2010/wordml" xmlns:wpg="http://schemas.microsoft.com/office/word/2010/wordprocessingGroup" xmlns:wpi="http://schemas.microsoft.com/office/word/2010/wordprocessingInk" xmlns:wne="http://schemas.microsoft.com/office/word/2006/wordml" xmlns:wps="http://schemas.microsoft.com/office/word/2010/wordprocessingShape" mc:Ignorable="w14 wp14">
+<w:document xmlns:wpc="http://schemas.microsoft.com/office/word/2010/wordprocessingCanvas" xmlns:mo="http://schemas.microsoft.com/office/mac/office/2008/main" xmlns:mc="http://schemas.openxmlformats.org/markup-compatibility/2006" xmlns:mv="urn:schemas-microsoft-com:mac:vml" xmlns:o="urn:schemas-microsoft-com:office:office" xmlns:r="http://schemas.openxmlformats.org/officeDocument/2006/relationships" xmlns:m="http://schemas.openxmlformats.org/officeDocument/2006/math" xmlns:v="urn:schemas-microsoft-com:vml" xmlns:wp14="http://schemas.microsoft.com/office/word/2010/wordprocessingDrawing" xmlns:wp="http://schemas.openxmlformats.org/drawingml/2006/wordprocessingDrawing" xmlns:w10="urn:schemas-microsoft-com:office:word" xmlns:w="http://schemas.openxmlformats.org/wordprocessingml/2006/main" xmlns:w14="http://schemas.microsoft.com/office/word/2010/wordml" xmlns:wpg="http://schemas.microsoft.com/office/word/2010/wordprocessingGroup" xmlns:wpi="http://schemas.microsoft.com/office/word/2010/wordprocessingInk" xmlns:wne="http://schemas.microsoft.com/office/word/2006/wordml" xmlns:wps="http://schemas.microsoft.com/office/word/2010/wordprocessingShape" mc:Ignorable="w14 wp14">
   <w:body>
     <w:p>
       <w:pPr>
@@ -20,7 +20,34 @@
       </w:r>
       <w:proofErr w:type="spellEnd"/>
       <w:r>
-        <w:t xml:space="preserve"> == null), start session for the specified study.</w:t>
+        <w:t xml:space="preserve"> == null), </w:t>
+      </w:r>
+      <w:proofErr w:type="spellStart"/>
+      <w:r>
+        <w:rPr>
+          <w:rFonts w:ascii="Lucida Console" w:hAnsi="Lucida Console"/>
+        </w:rPr>
+        <w:t>session_POST_</w:t>
+      </w:r>
+      <w:proofErr w:type="gramStart"/>
+      <w:r>
+        <w:rPr>
+          <w:rFonts w:ascii="Lucida Console" w:hAnsi="Lucida Console"/>
+        </w:rPr>
+        <w:t>start</w:t>
+      </w:r>
+      <w:proofErr w:type="spellEnd"/>
+      <w:r>
+        <w:t>(</w:t>
+      </w:r>
+      <w:proofErr w:type="spellStart"/>
+      <w:proofErr w:type="gramEnd"/>
+      <w:r>
+        <w:t>studyId</w:t>
+      </w:r>
+      <w:proofErr w:type="spellEnd"/>
+      <w:r>
+        <w:t>); returns text for first page</w:t>
       </w:r>
     </w:p>
     <w:p>
@@ -104,7 +131,21 @@
         <w:ind w:left="1080"/>
       </w:pPr>
       <w:r>
-        <w:t>If pre-task HTML defined, configure for pre-task</w:t>
+        <w:t xml:space="preserve">If </w:t>
+      </w:r>
+      <w:proofErr w:type="spellStart"/>
+      <w:r>
+        <w:rPr>
+          <w:rFonts w:ascii="Lucida Console" w:hAnsi="Lucida Console"/>
+        </w:rPr>
+        <w:t>preTaskHtml</w:t>
+      </w:r>
+      <w:proofErr w:type="spellEnd"/>
+      <w:r>
+        <w:t xml:space="preserve"> not null</w:t>
+      </w:r>
+      <w:r>
+        <w:t>, configure for pre-task</w:t>
       </w:r>
     </w:p>
     <w:p>
@@ -117,7 +158,18 @@
         <w:ind w:left="1800"/>
       </w:pPr>
       <w:r>
-        <w:t>Load HTML into content div/</w:t>
+        <w:t xml:space="preserve">Load </w:t>
+      </w:r>
+      <w:proofErr w:type="spellStart"/>
+      <w:r>
+        <w:rPr>
+          <w:rFonts w:ascii="Lucida Console" w:hAnsi="Lucida Console"/>
+        </w:rPr>
+        <w:t>preTaskHtml</w:t>
+      </w:r>
+      <w:proofErr w:type="spellEnd"/>
+      <w:r>
+        <w:t xml:space="preserve"> into content div/</w:t>
       </w:r>
       <w:proofErr w:type="spellStart"/>
       <w:r>
@@ -135,33 +187,24 @@
         <w:ind w:left="1800"/>
       </w:pPr>
       <w:r>
-        <w:t>Assign destination of next button</w:t>
-      </w:r>
-    </w:p>
-    <w:p>
-      <w:pPr>
-        <w:pStyle w:val="ListParagraph"/>
-        <w:numPr>
-          <w:ilvl w:val="2"/>
-          <w:numId w:val="3"/>
-        </w:numPr>
-        <w:ind w:left="2520"/>
-      </w:pPr>
-      <w:r>
-        <w:t>Step start page: if this is the only action in the step</w:t>
-      </w:r>
-    </w:p>
-    <w:p>
-      <w:pPr>
-        <w:pStyle w:val="ListParagraph"/>
-        <w:numPr>
-          <w:ilvl w:val="2"/>
-          <w:numId w:val="3"/>
-        </w:numPr>
-        <w:ind w:left="2520"/>
-      </w:pPr>
-      <w:r>
-        <w:t>Task page, if task HTML defined</w:t>
+        <w:t xml:space="preserve">Assign </w:t>
+      </w:r>
+      <w:proofErr w:type="spellStart"/>
+      <w:r>
+        <w:rPr>
+          <w:rFonts w:ascii="Lucida Console" w:hAnsi="Lucida Console"/>
+        </w:rPr>
+        <w:t>preTaskNextUrl</w:t>
+      </w:r>
+      <w:proofErr w:type="spellEnd"/>
+      <w:r>
+        <w:t xml:space="preserve"> to </w:t>
+      </w:r>
+      <w:r>
+        <w:t>next button</w:t>
+      </w:r>
+      <w:r>
+        <w:t xml:space="preserve"> </w:t>
       </w:r>
     </w:p>
     <w:p>
@@ -174,7 +217,45 @@
         <w:ind w:left="1080"/>
       </w:pPr>
       <w:r>
-        <w:t>Else: if task defined navigate to task page</w:t>
+        <w:t>E</w:t>
+      </w:r>
+      <w:r>
+        <w:t xml:space="preserve">lse: if </w:t>
+      </w:r>
+      <w:proofErr w:type="spellStart"/>
+      <w:r>
+        <w:rPr>
+          <w:rFonts w:ascii="Lucida Console" w:hAnsi="Lucida Console"/>
+        </w:rPr>
+        <w:t>studyTaskUrl</w:t>
+      </w:r>
+      <w:proofErr w:type="spellEnd"/>
+      <w:r>
+        <w:t xml:space="preserve"> </w:t>
+      </w:r>
+      <w:r>
+        <w:t>not null,</w:t>
+      </w:r>
+    </w:p>
+    <w:p>
+      <w:pPr>
+        <w:pStyle w:val="ListParagraph"/>
+        <w:numPr>
+          <w:ilvl w:val="1"/>
+          <w:numId w:val="3"/>
+        </w:numPr>
+        <w:ind w:left="1800"/>
+      </w:pPr>
+      <w:r>
+        <w:t xml:space="preserve"> </w:t>
+      </w:r>
+      <w:proofErr w:type="gramStart"/>
+      <w:r>
+        <w:t>navigate</w:t>
+      </w:r>
+      <w:proofErr w:type="gramEnd"/>
+      <w:r>
+        <w:t xml:space="preserve"> to task page</w:t>
       </w:r>
     </w:p>
     <w:p>
@@ -187,7 +268,27 @@
         <w:ind w:left="1080"/>
       </w:pPr>
       <w:r>
-        <w:t>Else: if post-task HTML defined, configure for post-task</w:t>
+        <w:t xml:space="preserve">Else: if </w:t>
+      </w:r>
+      <w:proofErr w:type="spellStart"/>
+      <w:r>
+        <w:rPr>
+          <w:rFonts w:ascii="Lucida Console" w:hAnsi="Lucida Console"/>
+        </w:rPr>
+        <w:t>post</w:t>
+      </w:r>
+      <w:r>
+        <w:rPr>
+          <w:rFonts w:ascii="Lucida Console" w:hAnsi="Lucida Console"/>
+        </w:rPr>
+        <w:t>TaskHtml</w:t>
+      </w:r>
+      <w:proofErr w:type="spellEnd"/>
+      <w:r>
+        <w:t xml:space="preserve"> not null</w:t>
+      </w:r>
+      <w:r>
+        <w:t>, configure for post-task</w:t>
       </w:r>
     </w:p>
     <w:p>
@@ -200,7 +301,27 @@
         <w:ind w:left="1800"/>
       </w:pPr>
       <w:r>
-        <w:t>Load HTML into content div/</w:t>
+        <w:t xml:space="preserve">Load </w:t>
+      </w:r>
+      <w:proofErr w:type="spellStart"/>
+      <w:r>
+        <w:rPr>
+          <w:rFonts w:ascii="Lucida Console" w:hAnsi="Lucida Console"/>
+        </w:rPr>
+        <w:t>post</w:t>
+      </w:r>
+      <w:r>
+        <w:rPr>
+          <w:rFonts w:ascii="Lucida Console" w:hAnsi="Lucida Console"/>
+        </w:rPr>
+        <w:t>TaskHtml</w:t>
+      </w:r>
+      <w:proofErr w:type="spellEnd"/>
+      <w:r>
+        <w:t xml:space="preserve"> </w:t>
+      </w:r>
+      <w:r>
+        <w:t>into content div/</w:t>
       </w:r>
       <w:proofErr w:type="spellStart"/>
       <w:r>
@@ -218,23 +339,33 @@
         <w:ind w:left="1800"/>
       </w:pPr>
       <w:r>
-        <w:t>Assign destination of next button</w:t>
-      </w:r>
-    </w:p>
-    <w:p>
-      <w:pPr>
-        <w:pStyle w:val="ListParagraph"/>
-        <w:numPr>
-          <w:ilvl w:val="2"/>
-          <w:numId w:val="3"/>
-        </w:numPr>
-        <w:ind w:left="2520"/>
-      </w:pPr>
-      <w:r>
-        <w:t xml:space="preserve">Step start page: </w:t>
-      </w:r>
-      <w:r>
-        <w:t>to begin next step</w:t>
+        <w:t xml:space="preserve">Assign </w:t>
+      </w:r>
+      <w:proofErr w:type="spellStart"/>
+      <w:r>
+        <w:rPr>
+          <w:rFonts w:ascii="Lucida Console" w:hAnsi="Lucida Console"/>
+        </w:rPr>
+        <w:t>post</w:t>
+      </w:r>
+      <w:r>
+        <w:rPr>
+          <w:rFonts w:ascii="Lucida Console" w:hAnsi="Lucida Console"/>
+        </w:rPr>
+        <w:t>Task</w:t>
+      </w:r>
+      <w:r>
+        <w:rPr>
+          <w:rFonts w:ascii="Lucida Console" w:hAnsi="Lucida Console"/>
+        </w:rPr>
+        <w:t>NextHtml</w:t>
+      </w:r>
+      <w:proofErr w:type="spellEnd"/>
+      <w:r>
+        <w:t xml:space="preserve"> </w:t>
+      </w:r>
+      <w:r>
+        <w:t>of next button</w:t>
       </w:r>
     </w:p>
     <w:p>
@@ -352,13 +483,20 @@
         <w:rPr>
           <w:highlight w:val="yellow"/>
         </w:rPr>
-        <w:t xml:space="preserve"> that includes the study-start text and the </w:t>
-      </w:r>
-      <w:proofErr w:type="spellStart"/>
+        <w:t xml:space="preserve"> </w:t>
+      </w:r>
+      <w:bookmarkStart w:id="0" w:name="_GoBack"/>
       <w:r>
         <w:rPr>
           <w:highlight w:val="yellow"/>
         </w:rPr>
+        <w:t xml:space="preserve">that includes the study-start text and the </w:t>
+      </w:r>
+      <w:proofErr w:type="spellStart"/>
+      <w:r>
+        <w:rPr>
+          <w:highlight w:val="yellow"/>
+        </w:rPr>
         <w:t>config</w:t>
       </w:r>
       <w:proofErr w:type="spellEnd"/>
@@ -366,10 +504,25 @@
         <w:rPr>
           <w:highlight w:val="yellow"/>
         </w:rPr>
-        <w:t xml:space="preserve"> for the last task automatically includes (or overrides) the “next” page link to go to the study-end page.</w:t>
-      </w:r>
-    </w:p>
-    <w:p>
+        <w:t xml:space="preserve"> for the last task </w:t>
+      </w:r>
+      <w:bookmarkEnd w:id="0"/>
+      <w:r>
+        <w:rPr>
+          <w:highlight w:val="yellow"/>
+        </w:rPr>
+        <w:t>automatically includes (or overrides) the “next” page link to go to the study-end page.</w:t>
+      </w:r>
+    </w:p>
+    <w:p>
+      <w:pPr>
+        <w:pStyle w:val="ListParagraph"/>
+        <w:numPr>
+          <w:ilvl w:val="0"/>
+          <w:numId w:val="3"/>
+        </w:numPr>
+        <w:ind w:left="1080"/>
+      </w:pPr>
       <w:r>
         <w:t>Else, if no step, then navigate to session finish page</w:t>
       </w:r>
@@ -383,8 +536,131 @@
       </w:r>
     </w:p>
     <w:p>
+      <w:r>
+        <w:t>If (</w:t>
+      </w:r>
+      <w:proofErr w:type="spellStart"/>
+      <w:r>
+        <w:t>sessionId</w:t>
+      </w:r>
+      <w:proofErr w:type="spellEnd"/>
+      <w:r>
+        <w:t xml:space="preserve"> == null), </w:t>
+      </w:r>
+      <w:r>
+        <w:t xml:space="preserve">study </w:t>
+      </w:r>
+      <w:proofErr w:type="spellStart"/>
+      <w:r>
+        <w:t>config</w:t>
+      </w:r>
+      <w:proofErr w:type="spellEnd"/>
+      <w:r>
+        <w:t xml:space="preserve"> error</w:t>
+      </w:r>
+      <w:r>
+        <w:t xml:space="preserve"> – show generic thank you message and exit study</w:t>
+      </w:r>
+    </w:p>
+    <w:p>
+      <w:pPr>
+        <w:pStyle w:val="ListParagraph"/>
+        <w:numPr>
+          <w:ilvl w:val="0"/>
+          <w:numId w:val="6"/>
+        </w:numPr>
+        <w:rPr>
+          <w:rFonts w:ascii="Lucida Console" w:hAnsi="Lucida Console"/>
+        </w:rPr>
+      </w:pPr>
+      <w:r>
+        <w:t xml:space="preserve">Get </w:t>
+      </w:r>
+      <w:proofErr w:type="spellStart"/>
+      <w:r>
+        <w:rPr>
+          <w:rFonts w:ascii="Lucida Console" w:hAnsi="Lucida Console"/>
+        </w:rPr>
+        <w:t>session_GET_currentStep</w:t>
+      </w:r>
+      <w:proofErr w:type="spellEnd"/>
+    </w:p>
+    <w:p>
+      <w:pPr>
+        <w:pStyle w:val="ListParagraph"/>
+        <w:numPr>
+          <w:ilvl w:val="1"/>
+          <w:numId w:val="6"/>
+        </w:numPr>
+      </w:pPr>
+      <w:r>
+        <w:t xml:space="preserve">Load </w:t>
+      </w:r>
+      <w:proofErr w:type="spellStart"/>
+      <w:r>
+        <w:rPr>
+          <w:rFonts w:ascii="Lucida Console" w:hAnsi="Lucida Console"/>
+        </w:rPr>
+        <w:t>postTaskHtml</w:t>
+      </w:r>
+      <w:proofErr w:type="spellEnd"/>
+      <w:r>
+        <w:t xml:space="preserve"> into content div</w:t>
+      </w:r>
+    </w:p>
+    <w:p>
+      <w:pPr>
+        <w:pStyle w:val="ListParagraph"/>
+        <w:numPr>
+          <w:ilvl w:val="1"/>
+          <w:numId w:val="6"/>
+        </w:numPr>
+      </w:pPr>
+      <w:r>
+        <w:t xml:space="preserve">If </w:t>
+      </w:r>
+      <w:proofErr w:type="spellStart"/>
       <w:proofErr w:type="gramStart"/>
       <w:r>
+        <w:rPr>
+          <w:rFonts w:ascii="Lucida Console" w:hAnsi="Lucida Console"/>
+        </w:rPr>
+        <w:t>postTaskNextUrl</w:t>
+      </w:r>
+      <w:proofErr w:type="spellEnd"/>
+      <w:r>
+        <w:t xml:space="preserve">  not</w:t>
+      </w:r>
+      <w:proofErr w:type="gramEnd"/>
+      <w:r>
+        <w:t xml:space="preserve"> null, set destination of </w:t>
+      </w:r>
+      <w:r>
+        <w:rPr>
+          <w:b/>
+        </w:rPr>
+        <w:t>Next</w:t>
+      </w:r>
+      <w:r>
+        <w:t xml:space="preserve"> button</w:t>
+      </w:r>
+    </w:p>
+    <w:p>
+      <w:pPr>
+        <w:pStyle w:val="Heading2"/>
+      </w:pPr>
+      <w:r>
+        <w:t>Session</w:t>
+      </w:r>
+      <w:r>
+        <w:t xml:space="preserve"> </w:t>
+      </w:r>
+      <w:r>
+        <w:t>finish page</w:t>
+      </w:r>
+    </w:p>
+    <w:p>
+      <w:r>
         <w:t>If (</w:t>
       </w:r>
       <w:proofErr w:type="spellStart"/>
@@ -393,10 +669,7 @@
       </w:r>
       <w:proofErr w:type="spellEnd"/>
       <w:r>
-        <w:t xml:space="preserve"> == null), </w:t>
-      </w:r>
-      <w:r>
-        <w:t xml:space="preserve">study </w:t>
+        <w:t xml:space="preserve"> == null), study </w:t>
       </w:r>
       <w:proofErr w:type="spellStart"/>
       <w:r>
@@ -404,152 +677,99 @@
       </w:r>
       <w:proofErr w:type="spellEnd"/>
       <w:r>
-        <w:t xml:space="preserve"> error</w:t>
-      </w:r>
-      <w:r>
-        <w:t>.</w:t>
+        <w:t xml:space="preserve"> error – show generic thank you message and exit study</w:t>
+      </w:r>
+    </w:p>
+    <w:p>
+      <w:pPr>
+        <w:pStyle w:val="ListParagraph"/>
+        <w:numPr>
+          <w:ilvl w:val="0"/>
+          <w:numId w:val="6"/>
+        </w:numPr>
+        <w:rPr>
+          <w:rFonts w:ascii="Lucida Console" w:hAnsi="Lucida Console"/>
+        </w:rPr>
+      </w:pPr>
+      <w:r>
+        <w:t xml:space="preserve">Get </w:t>
+      </w:r>
+      <w:proofErr w:type="spellStart"/>
+      <w:r>
+        <w:rPr>
+          <w:rFonts w:ascii="Lucida Console" w:hAnsi="Lucida Console"/>
+        </w:rPr>
+        <w:t>session_GET_currentStep</w:t>
+      </w:r>
+      <w:proofErr w:type="spellEnd"/>
+    </w:p>
+    <w:p>
+      <w:pPr>
+        <w:pStyle w:val="ListParagraph"/>
+        <w:numPr>
+          <w:ilvl w:val="1"/>
+          <w:numId w:val="6"/>
+        </w:numPr>
+      </w:pPr>
+      <w:r>
+        <w:t xml:space="preserve">Load </w:t>
+      </w:r>
+      <w:proofErr w:type="spellStart"/>
+      <w:r>
+        <w:rPr>
+          <w:rFonts w:ascii="Lucida Console" w:hAnsi="Lucida Console"/>
+        </w:rPr>
+        <w:t>postTaskHtml</w:t>
+      </w:r>
+      <w:proofErr w:type="spellEnd"/>
+      <w:r>
+        <w:t xml:space="preserve"> into content div</w:t>
+      </w:r>
+    </w:p>
+    <w:p>
+      <w:pPr>
+        <w:pStyle w:val="ListParagraph"/>
+        <w:numPr>
+          <w:ilvl w:val="1"/>
+          <w:numId w:val="6"/>
+        </w:numPr>
+      </w:pPr>
+      <w:r>
+        <w:t xml:space="preserve">If </w:t>
+      </w:r>
+      <w:proofErr w:type="spellStart"/>
+      <w:proofErr w:type="gramStart"/>
+      <w:r>
+        <w:rPr>
+          <w:rFonts w:ascii="Lucida Console" w:hAnsi="Lucida Console"/>
+        </w:rPr>
+        <w:t>postTaskNextUrl</w:t>
+      </w:r>
+      <w:proofErr w:type="spellEnd"/>
+      <w:r>
+        <w:t xml:space="preserve">  not</w:t>
       </w:r>
       <w:proofErr w:type="gramEnd"/>
       <w:r>
-        <w:t xml:space="preserve"> </w:t>
-      </w:r>
-      <w:r>
-        <w:rPr>
-          <w:highlight w:val="yellow"/>
-        </w:rPr>
-        <w:t>(</w:t>
-      </w:r>
-      <w:proofErr w:type="gramStart"/>
-      <w:r>
-        <w:rPr>
-          <w:highlight w:val="yellow"/>
-        </w:rPr>
-        <w:t>what</w:t>
-      </w:r>
-      <w:proofErr w:type="gramEnd"/>
-      <w:r>
-        <w:rPr>
-          <w:highlight w:val="yellow"/>
-        </w:rPr>
-        <w:t xml:space="preserve"> to do?)</w:t>
-      </w:r>
-    </w:p>
-    <w:p>
-      <w:r>
-        <w:t xml:space="preserve">Get session step </w:t>
-      </w:r>
-      <w:proofErr w:type="spellStart"/>
-      <w:r>
-        <w:t>config</w:t>
-      </w:r>
-      <w:proofErr w:type="spellEnd"/>
-    </w:p>
-    <w:p>
-      <w:pPr>
-        <w:pStyle w:val="ListParagraph"/>
-        <w:numPr>
-          <w:ilvl w:val="0"/>
-          <w:numId w:val="4"/>
-        </w:numPr>
-      </w:pPr>
-      <w:r>
-        <w:t>if post-task HTML defined, configure for post-task</w:t>
-      </w:r>
-    </w:p>
-    <w:p>
-      <w:pPr>
-        <w:pStyle w:val="ListParagraph"/>
-        <w:numPr>
-          <w:ilvl w:val="1"/>
-          <w:numId w:val="3"/>
-        </w:numPr>
-      </w:pPr>
-      <w:r>
-        <w:t>Load HTML into content div/</w:t>
-      </w:r>
-      <w:proofErr w:type="spellStart"/>
-      <w:r>
-        <w:t>iframe</w:t>
-      </w:r>
-      <w:proofErr w:type="spellEnd"/>
-    </w:p>
-    <w:p>
-      <w:pPr>
-        <w:pStyle w:val="ListParagraph"/>
-        <w:numPr>
-          <w:ilvl w:val="1"/>
-          <w:numId w:val="3"/>
-        </w:numPr>
-      </w:pPr>
-      <w:r>
-        <w:t>Assign destination of next button</w:t>
-      </w:r>
-    </w:p>
-    <w:p>
-      <w:pPr>
-        <w:pStyle w:val="ListParagraph"/>
-        <w:numPr>
-          <w:ilvl w:val="2"/>
-          <w:numId w:val="3"/>
-        </w:numPr>
-      </w:pPr>
-      <w:r>
-        <w:t>Step start page</w:t>
-      </w:r>
-    </w:p>
-    <w:p/>
-    <w:p>
-      <w:pPr>
-        <w:pStyle w:val="Heading2"/>
-      </w:pPr>
-      <w:r>
-        <w:t>Session</w:t>
-      </w:r>
-      <w:r>
-        <w:t xml:space="preserve"> </w:t>
-      </w:r>
-      <w:r>
-        <w:t>finish page</w:t>
-      </w:r>
-    </w:p>
-    <w:p>
-      <w:r>
-        <w:t xml:space="preserve">Call </w:t>
-      </w:r>
-      <w:proofErr w:type="spellStart"/>
-      <w:r>
-        <w:rPr>
-          <w:rFonts w:ascii="Lucida Console" w:hAnsi="Lucida Console"/>
-        </w:rPr>
-        <w:t>session_POST_</w:t>
-      </w:r>
-      <w:proofErr w:type="gramStart"/>
-      <w:r>
-        <w:rPr>
-          <w:rFonts w:ascii="Lucida Console" w:hAnsi="Lucida Console"/>
-        </w:rPr>
-        <w:t>startNextStep</w:t>
-      </w:r>
-      <w:proofErr w:type="spellEnd"/>
-      <w:r>
-        <w:t>(</w:t>
-      </w:r>
-      <w:proofErr w:type="gramEnd"/>
-      <w:r>
-        <w:t>session)</w:t>
-      </w:r>
-      <w:r>
-        <w:t xml:space="preserve"> to get finish page text</w:t>
-      </w:r>
-    </w:p>
-    <w:p>
-      <w:r>
-        <w:t>Show finish text</w:t>
-      </w:r>
-    </w:p>
-    <w:p>
-      <w:r>
-        <w:t>If next URL defined, enable next button; otherwise hide it.</w:t>
+        <w:t xml:space="preserve"> null, set destination of </w:t>
+      </w:r>
+      <w:r>
+        <w:rPr>
+          <w:b/>
+        </w:rPr>
+        <w:t>Next</w:t>
+      </w:r>
+      <w:r>
+        <w:t xml:space="preserve"> button, else hide </w:t>
+      </w:r>
+      <w:r>
+        <w:rPr>
+          <w:b/>
+        </w:rPr>
+        <w:t>Next</w:t>
+      </w:r>
+      <w:r>
+        <w:t xml:space="preserve"> button</w:t>
       </w:r>
     </w:p>
     <w:p>
@@ -685,8 +905,6 @@
       <w:r>
         <w:t>Return first-page data</w:t>
       </w:r>
-      <w:bookmarkStart w:id="0" w:name="_GoBack"/>
-      <w:bookmarkEnd w:id="0"/>
     </w:p>
     <w:p>
       <w:pPr>
@@ -738,11 +956,11 @@
 </file>
 
 <file path=word/numbering.xml><?xml version="1.0" encoding="utf-8"?>
-<w:numbering xmlns:wpc="http://schemas.microsoft.com/office/word/2010/wordprocessingCanvas" xmlns:mc="http://schemas.openxmlformats.org/markup-compatibility/2006" xmlns:o="urn:schemas-microsoft-com:office:office" xmlns:r="http://schemas.openxmlformats.org/officeDocument/2006/relationships" xmlns:m="http://schemas.openxmlformats.org/officeDocument/2006/math" xmlns:v="urn:schemas-microsoft-com:vml" xmlns:wp14="http://schemas.microsoft.com/office/word/2010/wordprocessingDrawing" xmlns:wp="http://schemas.openxmlformats.org/drawingml/2006/wordprocessingDrawing" xmlns:w10="urn:schemas-microsoft-com:office:word" xmlns:w="http://schemas.openxmlformats.org/wordprocessingml/2006/main" xmlns:w14="http://schemas.microsoft.com/office/word/2010/wordml" xmlns:wpg="http://schemas.microsoft.com/office/word/2010/wordprocessingGroup" xmlns:wpi="http://schemas.microsoft.com/office/word/2010/wordprocessingInk" xmlns:wne="http://schemas.microsoft.com/office/word/2006/wordml" xmlns:wps="http://schemas.microsoft.com/office/word/2010/wordprocessingShape" mc:Ignorable="w14 wp14">
+<w:numbering xmlns:wpc="http://schemas.microsoft.com/office/word/2010/wordprocessingCanvas" xmlns:mo="http://schemas.microsoft.com/office/mac/office/2008/main" xmlns:mc="http://schemas.openxmlformats.org/markup-compatibility/2006" xmlns:mv="urn:schemas-microsoft-com:mac:vml" xmlns:o="urn:schemas-microsoft-com:office:office" xmlns:r="http://schemas.openxmlformats.org/officeDocument/2006/relationships" xmlns:m="http://schemas.openxmlformats.org/officeDocument/2006/math" xmlns:v="urn:schemas-microsoft-com:vml" xmlns:wp14="http://schemas.microsoft.com/office/word/2010/wordprocessingDrawing" xmlns:wp="http://schemas.openxmlformats.org/drawingml/2006/wordprocessingDrawing" xmlns:w10="urn:schemas-microsoft-com:office:word" xmlns:w="http://schemas.openxmlformats.org/wordprocessingml/2006/main" xmlns:w14="http://schemas.microsoft.com/office/word/2010/wordml" xmlns:wpg="http://schemas.microsoft.com/office/word/2010/wordprocessingGroup" xmlns:wpi="http://schemas.microsoft.com/office/word/2010/wordprocessingInk" xmlns:wne="http://schemas.microsoft.com/office/word/2006/wordml" xmlns:wps="http://schemas.microsoft.com/office/word/2010/wordprocessingShape" mc:Ignorable="w14 wp14">
   <w:abstractNum w:abstractNumId="0">
     <w:nsid w:val="19A212E3"/>
     <w:multiLevelType w:val="hybridMultilevel"/>
-    <w:tmpl w:val="76181010"/>
+    <w:tmpl w:val="8DD22ACC"/>
     <w:lvl w:ilvl="0" w:tplc="04090001">
       <w:start w:val="1"/>
       <w:numFmt w:val="bullet"/>
@@ -939,6 +1157,232 @@
     </w:lvl>
   </w:abstractNum>
   <w:abstractNum w:abstractNumId="2">
+    <w:nsid w:val="22473E71"/>
+    <w:multiLevelType w:val="hybridMultilevel"/>
+    <w:tmpl w:val="5B9AA1AC"/>
+    <w:lvl w:ilvl="0" w:tplc="04090001">
+      <w:start w:val="1"/>
+      <w:numFmt w:val="bullet"/>
+      <w:lvlText w:val=""/>
+      <w:lvlJc w:val="left"/>
+      <w:pPr>
+        <w:ind w:left="720" w:hanging="360"/>
+      </w:pPr>
+      <w:rPr>
+        <w:rFonts w:ascii="Symbol" w:hAnsi="Symbol" w:hint="default"/>
+      </w:rPr>
+    </w:lvl>
+    <w:lvl w:ilvl="1" w:tplc="04090003" w:tentative="1">
+      <w:start w:val="1"/>
+      <w:numFmt w:val="bullet"/>
+      <w:lvlText w:val="o"/>
+      <w:lvlJc w:val="left"/>
+      <w:pPr>
+        <w:ind w:left="1440" w:hanging="360"/>
+      </w:pPr>
+      <w:rPr>
+        <w:rFonts w:ascii="Courier New" w:hAnsi="Courier New" w:hint="default"/>
+      </w:rPr>
+    </w:lvl>
+    <w:lvl w:ilvl="2" w:tplc="04090005" w:tentative="1">
+      <w:start w:val="1"/>
+      <w:numFmt w:val="bullet"/>
+      <w:lvlText w:val=""/>
+      <w:lvlJc w:val="left"/>
+      <w:pPr>
+        <w:ind w:left="2160" w:hanging="360"/>
+      </w:pPr>
+      <w:rPr>
+        <w:rFonts w:ascii="Wingdings" w:hAnsi="Wingdings" w:hint="default"/>
+      </w:rPr>
+    </w:lvl>
+    <w:lvl w:ilvl="3" w:tplc="04090001" w:tentative="1">
+      <w:start w:val="1"/>
+      <w:numFmt w:val="bullet"/>
+      <w:lvlText w:val=""/>
+      <w:lvlJc w:val="left"/>
+      <w:pPr>
+        <w:ind w:left="2880" w:hanging="360"/>
+      </w:pPr>
+      <w:rPr>
+        <w:rFonts w:ascii="Symbol" w:hAnsi="Symbol" w:hint="default"/>
+      </w:rPr>
+    </w:lvl>
+    <w:lvl w:ilvl="4" w:tplc="04090003" w:tentative="1">
+      <w:start w:val="1"/>
+      <w:numFmt w:val="bullet"/>
+      <w:lvlText w:val="o"/>
+      <w:lvlJc w:val="left"/>
+      <w:pPr>
+        <w:ind w:left="3600" w:hanging="360"/>
+      </w:pPr>
+      <w:rPr>
+        <w:rFonts w:ascii="Courier New" w:hAnsi="Courier New" w:hint="default"/>
+      </w:rPr>
+    </w:lvl>
+    <w:lvl w:ilvl="5" w:tplc="04090005" w:tentative="1">
+      <w:start w:val="1"/>
+      <w:numFmt w:val="bullet"/>
+      <w:lvlText w:val=""/>
+      <w:lvlJc w:val="left"/>
+      <w:pPr>
+        <w:ind w:left="4320" w:hanging="360"/>
+      </w:pPr>
+      <w:rPr>
+        <w:rFonts w:ascii="Wingdings" w:hAnsi="Wingdings" w:hint="default"/>
+      </w:rPr>
+    </w:lvl>
+    <w:lvl w:ilvl="6" w:tplc="04090001" w:tentative="1">
+      <w:start w:val="1"/>
+      <w:numFmt w:val="bullet"/>
+      <w:lvlText w:val=""/>
+      <w:lvlJc w:val="left"/>
+      <w:pPr>
+        <w:ind w:left="5040" w:hanging="360"/>
+      </w:pPr>
+      <w:rPr>
+        <w:rFonts w:ascii="Symbol" w:hAnsi="Symbol" w:hint="default"/>
+      </w:rPr>
+    </w:lvl>
+    <w:lvl w:ilvl="7" w:tplc="04090003" w:tentative="1">
+      <w:start w:val="1"/>
+      <w:numFmt w:val="bullet"/>
+      <w:lvlText w:val="o"/>
+      <w:lvlJc w:val="left"/>
+      <w:pPr>
+        <w:ind w:left="5760" w:hanging="360"/>
+      </w:pPr>
+      <w:rPr>
+        <w:rFonts w:ascii="Courier New" w:hAnsi="Courier New" w:hint="default"/>
+      </w:rPr>
+    </w:lvl>
+    <w:lvl w:ilvl="8" w:tplc="04090005" w:tentative="1">
+      <w:start w:val="1"/>
+      <w:numFmt w:val="bullet"/>
+      <w:lvlText w:val=""/>
+      <w:lvlJc w:val="left"/>
+      <w:pPr>
+        <w:ind w:left="6480" w:hanging="360"/>
+      </w:pPr>
+      <w:rPr>
+        <w:rFonts w:ascii="Wingdings" w:hAnsi="Wingdings" w:hint="default"/>
+      </w:rPr>
+    </w:lvl>
+  </w:abstractNum>
+  <w:abstractNum w:abstractNumId="3">
+    <w:nsid w:val="5CF32443"/>
+    <w:multiLevelType w:val="hybridMultilevel"/>
+    <w:tmpl w:val="8EDC2240"/>
+    <w:lvl w:ilvl="0" w:tplc="04090001">
+      <w:start w:val="1"/>
+      <w:numFmt w:val="bullet"/>
+      <w:lvlText w:val=""/>
+      <w:lvlJc w:val="left"/>
+      <w:pPr>
+        <w:ind w:left="720" w:hanging="360"/>
+      </w:pPr>
+      <w:rPr>
+        <w:rFonts w:ascii="Symbol" w:hAnsi="Symbol" w:hint="default"/>
+      </w:rPr>
+    </w:lvl>
+    <w:lvl w:ilvl="1" w:tplc="04090003">
+      <w:start w:val="1"/>
+      <w:numFmt w:val="bullet"/>
+      <w:lvlText w:val="o"/>
+      <w:lvlJc w:val="left"/>
+      <w:pPr>
+        <w:ind w:left="1440" w:hanging="360"/>
+      </w:pPr>
+      <w:rPr>
+        <w:rFonts w:ascii="Courier New" w:hAnsi="Courier New" w:hint="default"/>
+      </w:rPr>
+    </w:lvl>
+    <w:lvl w:ilvl="2" w:tplc="04090005" w:tentative="1">
+      <w:start w:val="1"/>
+      <w:numFmt w:val="bullet"/>
+      <w:lvlText w:val=""/>
+      <w:lvlJc w:val="left"/>
+      <w:pPr>
+        <w:ind w:left="2160" w:hanging="360"/>
+      </w:pPr>
+      <w:rPr>
+        <w:rFonts w:ascii="Wingdings" w:hAnsi="Wingdings" w:hint="default"/>
+      </w:rPr>
+    </w:lvl>
+    <w:lvl w:ilvl="3" w:tplc="04090001" w:tentative="1">
+      <w:start w:val="1"/>
+      <w:numFmt w:val="bullet"/>
+      <w:lvlText w:val=""/>
+      <w:lvlJc w:val="left"/>
+      <w:pPr>
+        <w:ind w:left="2880" w:hanging="360"/>
+      </w:pPr>
+      <w:rPr>
+        <w:rFonts w:ascii="Symbol" w:hAnsi="Symbol" w:hint="default"/>
+      </w:rPr>
+    </w:lvl>
+    <w:lvl w:ilvl="4" w:tplc="04090003" w:tentative="1">
+      <w:start w:val="1"/>
+      <w:numFmt w:val="bullet"/>
+      <w:lvlText w:val="o"/>
+      <w:lvlJc w:val="left"/>
+      <w:pPr>
+        <w:ind w:left="3600" w:hanging="360"/>
+      </w:pPr>
+      <w:rPr>
+        <w:rFonts w:ascii="Courier New" w:hAnsi="Courier New" w:hint="default"/>
+      </w:rPr>
+    </w:lvl>
+    <w:lvl w:ilvl="5" w:tplc="04090005" w:tentative="1">
+      <w:start w:val="1"/>
+      <w:numFmt w:val="bullet"/>
+      <w:lvlText w:val=""/>
+      <w:lvlJc w:val="left"/>
+      <w:pPr>
+        <w:ind w:left="4320" w:hanging="360"/>
+      </w:pPr>
+      <w:rPr>
+        <w:rFonts w:ascii="Wingdings" w:hAnsi="Wingdings" w:hint="default"/>
+      </w:rPr>
+    </w:lvl>
+    <w:lvl w:ilvl="6" w:tplc="04090001" w:tentative="1">
+      <w:start w:val="1"/>
+      <w:numFmt w:val="bullet"/>
+      <w:lvlText w:val=""/>
+      <w:lvlJc w:val="left"/>
+      <w:pPr>
+        <w:ind w:left="5040" w:hanging="360"/>
+      </w:pPr>
+      <w:rPr>
+        <w:rFonts w:ascii="Symbol" w:hAnsi="Symbol" w:hint="default"/>
+      </w:rPr>
+    </w:lvl>
+    <w:lvl w:ilvl="7" w:tplc="04090003" w:tentative="1">
+      <w:start w:val="1"/>
+      <w:numFmt w:val="bullet"/>
+      <w:lvlText w:val="o"/>
+      <w:lvlJc w:val="left"/>
+      <w:pPr>
+        <w:ind w:left="5760" w:hanging="360"/>
+      </w:pPr>
+      <w:rPr>
+        <w:rFonts w:ascii="Courier New" w:hAnsi="Courier New" w:hint="default"/>
+      </w:rPr>
+    </w:lvl>
+    <w:lvl w:ilvl="8" w:tplc="04090005" w:tentative="1">
+      <w:start w:val="1"/>
+      <w:numFmt w:val="bullet"/>
+      <w:lvlText w:val=""/>
+      <w:lvlJc w:val="left"/>
+      <w:pPr>
+        <w:ind w:left="6480" w:hanging="360"/>
+      </w:pPr>
+      <w:rPr>
+        <w:rFonts w:ascii="Wingdings" w:hAnsi="Wingdings" w:hint="default"/>
+      </w:rPr>
+    </w:lvl>
+  </w:abstractNum>
+  <w:abstractNum w:abstractNumId="4">
     <w:nsid w:val="698F5D08"/>
     <w:multiLevelType w:val="hybridMultilevel"/>
     <w:tmpl w:val="7F9E4334"/>
@@ -1051,7 +1495,7 @@
       </w:rPr>
     </w:lvl>
   </w:abstractNum>
-  <w:abstractNum w:abstractNumId="3">
+  <w:abstractNum w:abstractNumId="5">
     <w:nsid w:val="6EB7224C"/>
     <w:multiLevelType w:val="hybridMultilevel"/>
     <w:tmpl w:val="DBC23E6A"/>
@@ -1168,13 +1612,19 @@
     <w:abstractNumId w:val="1"/>
   </w:num>
   <w:num w:numId="2">
-    <w:abstractNumId w:val="3"/>
+    <w:abstractNumId w:val="5"/>
   </w:num>
   <w:num w:numId="3">
     <w:abstractNumId w:val="0"/>
   </w:num>
   <w:num w:numId="4">
+    <w:abstractNumId w:val="4"/>
+  </w:num>
+  <w:num w:numId="5">
     <w:abstractNumId w:val="2"/>
+  </w:num>
+  <w:num w:numId="6">
+    <w:abstractNumId w:val="3"/>
   </w:num>
 </w:numbering>
 </file>
@@ -1192,7 +1642,7 @@
     </w:rPrDefault>
     <w:pPrDefault/>
   </w:docDefaults>
-  <w:latentStyles w:defLockedState="0" w:defUIPriority="99" w:defSemiHidden="1" w:defUnhideWhenUsed="1" w:defQFormat="0" w:count="267">
+  <w:latentStyles w:defLockedState="0" w:defUIPriority="99" w:defSemiHidden="1" w:defUnhideWhenUsed="1" w:defQFormat="0" w:count="276">
     <w:lsdException w:name="Normal" w:semiHidden="0" w:uiPriority="0" w:unhideWhenUsed="0" w:qFormat="1"/>
     <w:lsdException w:name="heading 1" w:semiHidden="0" w:uiPriority="9" w:unhideWhenUsed="0" w:qFormat="1"/>
     <w:lsdException w:name="heading 2" w:uiPriority="9" w:qFormat="1"/>
@@ -1416,7 +1866,7 @@
 </file>
 
 <file path=word/stylesWithEffects.xml><?xml version="1.0" encoding="utf-8"?>
-<w:styles xmlns:wpc="http://schemas.microsoft.com/office/word/2010/wordprocessingCanvas" xmlns:mc="http://schemas.openxmlformats.org/markup-compatibility/2006" xmlns:o="urn:schemas-microsoft-com:office:office" xmlns:r="http://schemas.openxmlformats.org/officeDocument/2006/relationships" xmlns:m="http://schemas.openxmlformats.org/officeDocument/2006/math" xmlns:v="urn:schemas-microsoft-com:vml" xmlns:wp14="http://schemas.microsoft.com/office/word/2010/wordprocessingDrawing" xmlns:wp="http://schemas.openxmlformats.org/drawingml/2006/wordprocessingDrawing" xmlns:w10="urn:schemas-microsoft-com:office:word" xmlns:w="http://schemas.openxmlformats.org/wordprocessingml/2006/main" xmlns:w14="http://schemas.microsoft.com/office/word/2010/wordml" xmlns:wpg="http://schemas.microsoft.com/office/word/2010/wordprocessingGroup" xmlns:wpi="http://schemas.microsoft.com/office/word/2010/wordprocessingInk" xmlns:wne="http://schemas.microsoft.com/office/word/2006/wordml" xmlns:wps="http://schemas.microsoft.com/office/word/2010/wordprocessingShape" mc:Ignorable="w14 wp14">
+<w:styles xmlns:wpc="http://schemas.microsoft.com/office/word/2010/wordprocessingCanvas" xmlns:mo="http://schemas.microsoft.com/office/mac/office/2008/main" xmlns:mc="http://schemas.openxmlformats.org/markup-compatibility/2006" xmlns:mv="urn:schemas-microsoft-com:mac:vml" xmlns:o="urn:schemas-microsoft-com:office:office" xmlns:r="http://schemas.openxmlformats.org/officeDocument/2006/relationships" xmlns:m="http://schemas.openxmlformats.org/officeDocument/2006/math" xmlns:v="urn:schemas-microsoft-com:vml" xmlns:wp14="http://schemas.microsoft.com/office/word/2010/wordprocessingDrawing" xmlns:wp="http://schemas.openxmlformats.org/drawingml/2006/wordprocessingDrawing" xmlns:w10="urn:schemas-microsoft-com:office:word" xmlns:w="http://schemas.openxmlformats.org/wordprocessingml/2006/main" xmlns:w14="http://schemas.microsoft.com/office/word/2010/wordml" xmlns:wpg="http://schemas.microsoft.com/office/word/2010/wordprocessingGroup" xmlns:wpi="http://schemas.microsoft.com/office/word/2010/wordprocessingInk" xmlns:wne="http://schemas.microsoft.com/office/word/2006/wordml" xmlns:wps="http://schemas.microsoft.com/office/word/2010/wordprocessingShape" mc:Ignorable="w14 wp14">
   <w:docDefaults>
     <w:rPrDefault>
       <w:rPr>
@@ -1428,7 +1878,7 @@
     </w:rPrDefault>
     <w:pPrDefault/>
   </w:docDefaults>
-  <w:latentStyles w:defLockedState="0" w:defUIPriority="99" w:defSemiHidden="1" w:defUnhideWhenUsed="1" w:defQFormat="0" w:count="267">
+  <w:latentStyles w:defLockedState="0" w:defUIPriority="99" w:defSemiHidden="1" w:defUnhideWhenUsed="1" w:defQFormat="0" w:count="276">
     <w:lsdException w:name="Normal" w:semiHidden="0" w:uiPriority="0" w:unhideWhenUsed="0" w:qFormat="1"/>
     <w:lsdException w:name="heading 1" w:semiHidden="0" w:uiPriority="9" w:unhideWhenUsed="0" w:qFormat="1"/>
     <w:lsdException w:name="heading 2" w:uiPriority="9" w:qFormat="1"/>

</xml_diff>